<commit_message>
Power BI Notes Complete
</commit_message>
<xml_diff>
--- a/Python/Python Introduction.docx
+++ b/Python/Python Introduction.docx
@@ -4652,341 +4652,994 @@
         <w:spacing w:after="0"/>
       </w:pPr>
       <w:r>
+        <w:t>3. You can define your own function using the def keyword and the following syntax:</w:t>
+      </w:r>
+    </w:p>
+    <w:p>
+      <w:pPr>
+        <w:spacing w:after="0"/>
+      </w:pPr>
+      <w:r>
+        <w:t>def your_function(optional parameters):</w:t>
+      </w:r>
+    </w:p>
+    <w:p>
+      <w:pPr>
+        <w:spacing w:after="0"/>
+      </w:pPr>
+      <w:r>
+        <w:t xml:space="preserve">    # the body of the function</w:t>
+      </w:r>
+    </w:p>
+    <w:p>
+      <w:pPr>
+        <w:spacing w:after="0"/>
+      </w:pPr>
+    </w:p>
+    <w:p>
+      <w:pPr>
+        <w:spacing w:after="0"/>
+      </w:pPr>
+      <w:r>
+        <w:t>You can define a function which doesn't take any arguments, e.g.:</w:t>
+      </w:r>
+    </w:p>
+    <w:p>
+      <w:pPr>
+        <w:spacing w:after="0"/>
+      </w:pPr>
+      <w:r>
+        <w:t>def message():    # defining a function</w:t>
+      </w:r>
+    </w:p>
+    <w:p>
+      <w:pPr>
+        <w:spacing w:after="0"/>
+      </w:pPr>
+      <w:r>
+        <w:t xml:space="preserve">    print("Hello")    # body of the function</w:t>
+      </w:r>
+    </w:p>
+    <w:p>
+      <w:pPr>
+        <w:spacing w:after="0"/>
+      </w:pPr>
+    </w:p>
+    <w:p>
+      <w:pPr>
+        <w:spacing w:after="0"/>
+      </w:pPr>
+      <w:r>
+        <w:t>message()    # calling the function</w:t>
+      </w:r>
+    </w:p>
+    <w:p>
+      <w:pPr>
+        <w:spacing w:after="0"/>
+      </w:pPr>
+    </w:p>
+    <w:p>
+      <w:pPr>
+        <w:spacing w:after="0"/>
+      </w:pPr>
+    </w:p>
+    <w:p>
+      <w:pPr>
+        <w:spacing w:after="0"/>
+      </w:pPr>
+      <w:r>
+        <w:t>4. You can pass information to functions by using parameters. Your functions can have as many parameters as you need.</w:t>
+      </w:r>
+    </w:p>
+    <w:p>
+      <w:pPr>
+        <w:spacing w:after="0"/>
+      </w:pPr>
+    </w:p>
+    <w:p>
+      <w:pPr>
+        <w:spacing w:after="0"/>
+      </w:pPr>
+      <w:r>
+        <w:t>An example of a one-parameter function:</w:t>
+      </w:r>
+    </w:p>
+    <w:p>
+      <w:pPr>
+        <w:spacing w:after="0"/>
+      </w:pPr>
+      <w:r>
+        <w:t>def hi(name):</w:t>
+      </w:r>
+    </w:p>
+    <w:p>
+      <w:pPr>
+        <w:spacing w:after="0"/>
+      </w:pPr>
+      <w:r>
+        <w:t xml:space="preserve">    print("Hi,", name)</w:t>
+      </w:r>
+    </w:p>
+    <w:p>
+      <w:pPr>
+        <w:spacing w:after="0"/>
+      </w:pPr>
+      <w:r>
+        <w:t>hi("Greg")</w:t>
+      </w:r>
+    </w:p>
+    <w:p>
+      <w:pPr>
+        <w:spacing w:after="0"/>
+      </w:pPr>
+    </w:p>
+    <w:p>
+      <w:pPr>
+        <w:spacing w:after="0"/>
+      </w:pPr>
+      <w:r>
+        <w:t>An example of a three-parameter function:</w:t>
+      </w:r>
+    </w:p>
+    <w:p>
+      <w:pPr>
+        <w:spacing w:after="0"/>
+      </w:pPr>
+    </w:p>
+    <w:p>
+      <w:pPr>
+        <w:spacing w:after="0"/>
+      </w:pPr>
+      <w:r>
+        <w:t>def address(street, city, postal_code):</w:t>
+      </w:r>
+    </w:p>
+    <w:p>
+      <w:pPr>
+        <w:spacing w:after="0"/>
+      </w:pPr>
+      <w:r>
+        <w:t xml:space="preserve">    print("Your address is:", street, "St.,", city, postal_code)</w:t>
+      </w:r>
+    </w:p>
+    <w:p>
+      <w:pPr>
+        <w:spacing w:after="0"/>
+      </w:pPr>
+    </w:p>
+    <w:p>
+      <w:pPr>
+        <w:spacing w:after="0"/>
+      </w:pPr>
+      <w:r>
+        <w:t>s = input("Street: ")</w:t>
+      </w:r>
+    </w:p>
+    <w:p>
+      <w:pPr>
+        <w:spacing w:after="0"/>
+      </w:pPr>
+      <w:r>
+        <w:t>p_c = input("Postal Code: ")</w:t>
+      </w:r>
+    </w:p>
+    <w:p>
+      <w:pPr>
+        <w:spacing w:after="0"/>
+      </w:pPr>
+      <w:r>
+        <w:t>c = input("City: ")</w:t>
+      </w:r>
+    </w:p>
+    <w:p>
+      <w:pPr>
+        <w:spacing w:after="0"/>
+      </w:pPr>
+    </w:p>
+    <w:p>
+      <w:pPr>
+        <w:spacing w:after="0"/>
+      </w:pPr>
+      <w:r>
+        <w:t>address(s, c, p_c)</w:t>
+      </w:r>
+    </w:p>
+    <w:p>
+      <w:pPr>
+        <w:spacing w:after="0"/>
+      </w:pPr>
+    </w:p>
+    <w:p>
+      <w:pPr>
+        <w:spacing w:after="0"/>
+      </w:pPr>
+    </w:p>
+    <w:p>
+      <w:pPr>
+        <w:spacing w:after="0"/>
+      </w:pPr>
+      <w:r>
+        <w:t>5. You can pass arguments to a function using the following techniques:</w:t>
+      </w:r>
+    </w:p>
+    <w:p>
+      <w:pPr>
+        <w:spacing w:after="0"/>
+      </w:pPr>
+    </w:p>
+    <w:p>
+      <w:pPr>
+        <w:spacing w:after="0"/>
+      </w:pPr>
+      <w:r>
+        <w:rPr>
+          <w:b/>
+        </w:rPr>
+        <w:t>positional argument passing</w:t>
+      </w:r>
+      <w:r>
+        <w:t xml:space="preserve"> in which the order of arguments passed matters</w:t>
+      </w:r>
+    </w:p>
+    <w:p>
+      <w:pPr>
+        <w:spacing w:after="0"/>
+      </w:pPr>
+      <w:r>
+        <w:t>Ex. 1</w:t>
+      </w:r>
+    </w:p>
+    <w:p>
+      <w:pPr>
+        <w:spacing w:after="0"/>
+      </w:pPr>
+      <w:r>
+        <w:t>def subtra(a, b):</w:t>
+      </w:r>
+    </w:p>
+    <w:p>
+      <w:pPr>
+        <w:spacing w:after="0"/>
+      </w:pPr>
+      <w:r>
+        <w:t xml:space="preserve">    print(a - b)</w:t>
+      </w:r>
+    </w:p>
+    <w:p>
+      <w:pPr>
+        <w:spacing w:after="0"/>
+      </w:pPr>
+    </w:p>
+    <w:p>
+      <w:pPr>
+        <w:spacing w:after="0"/>
+      </w:pPr>
+      <w:r>
+        <w:t>subtra(5, 2)    # outputs: 3</w:t>
+      </w:r>
+    </w:p>
+    <w:p>
+      <w:pPr>
+        <w:spacing w:after="0"/>
+      </w:pPr>
+      <w:r>
+        <w:t>subtra(2, 5)    # outputs: -3</w:t>
+      </w:r>
+    </w:p>
+    <w:p>
+      <w:pPr>
+        <w:spacing w:after="0"/>
+      </w:pPr>
+    </w:p>
+    <w:p>
+      <w:pPr>
+        <w:spacing w:after="0"/>
+      </w:pPr>
+      <w:r>
+        <w:rPr>
+          <w:b/>
+        </w:rPr>
+        <w:t>keyword (named) argument passing</w:t>
+      </w:r>
+      <w:r>
+        <w:t xml:space="preserve"> in which the order of arguments passed doesn't matter (Ex. 2),</w:t>
+      </w:r>
+    </w:p>
+    <w:p>
+      <w:pPr>
+        <w:spacing w:after="0"/>
+      </w:pPr>
+      <w:r>
+        <w:t>a mix of positional and keyword argument passing (Ex. 3).</w:t>
+      </w:r>
+    </w:p>
+    <w:p>
+      <w:pPr>
+        <w:spacing w:after="0"/>
+      </w:pPr>
+    </w:p>
+    <w:p>
+      <w:pPr>
+        <w:spacing w:after="0"/>
+      </w:pPr>
+      <w:r>
+        <w:t>Ex. 2</w:t>
+      </w:r>
+    </w:p>
+    <w:p>
+      <w:pPr>
+        <w:spacing w:after="0"/>
+      </w:pPr>
+      <w:r>
+        <w:t>def subtra(a, b):</w:t>
+      </w:r>
+    </w:p>
+    <w:p>
+      <w:pPr>
+        <w:spacing w:after="0"/>
+      </w:pPr>
+      <w:r>
+        <w:t xml:space="preserve">    print(a - b)</w:t>
+      </w:r>
+    </w:p>
+    <w:p>
+      <w:pPr>
+        <w:spacing w:after="0"/>
+      </w:pPr>
+    </w:p>
+    <w:p>
+      <w:pPr>
+        <w:spacing w:after="0"/>
+      </w:pPr>
+      <w:r>
+        <w:t>subtra(a=5, b=2)    # outputs: 3</w:t>
+      </w:r>
+    </w:p>
+    <w:p>
+      <w:pPr>
+        <w:spacing w:after="0"/>
+      </w:pPr>
+      <w:r>
+        <w:t>subtra(b=2, a=5)    # outputs: 3</w:t>
+      </w:r>
+    </w:p>
+    <w:p>
+      <w:pPr>
+        <w:spacing w:after="0"/>
+      </w:pPr>
+    </w:p>
+    <w:p>
+      <w:pPr>
+        <w:spacing w:after="0"/>
+      </w:pPr>
+      <w:r>
+        <w:t>Ex. 3</w:t>
+      </w:r>
+    </w:p>
+    <w:p>
+      <w:pPr>
+        <w:spacing w:after="0"/>
+      </w:pPr>
+      <w:r>
+        <w:t>def subtra(a, b):</w:t>
+      </w:r>
+    </w:p>
+    <w:p>
+      <w:pPr>
+        <w:spacing w:after="0"/>
+      </w:pPr>
+      <w:r>
+        <w:t xml:space="preserve">    print(a - b)</w:t>
+      </w:r>
+    </w:p>
+    <w:p>
+      <w:pPr>
+        <w:spacing w:after="0"/>
+      </w:pPr>
+    </w:p>
+    <w:p>
+      <w:pPr>
+        <w:spacing w:after="0"/>
+      </w:pPr>
+      <w:r>
+        <w:t>subtra(5, b=2)    # outputs: 3</w:t>
+      </w:r>
+    </w:p>
+    <w:p>
+      <w:pPr>
+        <w:spacing w:after="0"/>
+      </w:pPr>
+      <w:r>
+        <w:t>subtra(5, 2)    # outputs: 3</w:t>
+      </w:r>
+    </w:p>
+    <w:p>
+      <w:pPr>
+        <w:spacing w:after="0"/>
+      </w:pPr>
+    </w:p>
+    <w:p>
+      <w:pPr>
+        <w:spacing w:after="0"/>
+      </w:pPr>
+      <w:r>
+        <w:t>It's important to remember that positional arguments mustn't follow keyword arguments. That's why if you try to run the following snippet:</w:t>
+      </w:r>
+    </w:p>
+    <w:p>
+      <w:pPr>
+        <w:spacing w:after="0"/>
+      </w:pPr>
+    </w:p>
+    <w:p>
+      <w:pPr>
+        <w:spacing w:after="0"/>
+      </w:pPr>
+      <w:r>
+        <w:t>def subtra(a, b):</w:t>
+      </w:r>
+    </w:p>
+    <w:p>
+      <w:pPr>
+        <w:spacing w:after="0"/>
+      </w:pPr>
+      <w:r>
+        <w:t xml:space="preserve">    print(a - b)</w:t>
+      </w:r>
+    </w:p>
+    <w:p>
+      <w:pPr>
+        <w:spacing w:after="0"/>
+      </w:pPr>
+    </w:p>
+    <w:p>
+      <w:pPr>
+        <w:spacing w:after="0"/>
+      </w:pPr>
+      <w:r>
+        <w:t>subtra(5, b=2)    # outputs: 3</w:t>
+      </w:r>
+    </w:p>
+    <w:p>
+      <w:pPr>
+        <w:spacing w:after="0"/>
+      </w:pPr>
+      <w:r>
+        <w:t>subtra(a=5, 2)    # Syntax Error</w:t>
+      </w:r>
+    </w:p>
+    <w:p>
+      <w:pPr>
+        <w:spacing w:after="0"/>
+      </w:pPr>
+    </w:p>
+    <w:p>
+      <w:pPr>
+        <w:spacing w:after="0"/>
+      </w:pPr>
+    </w:p>
+    <w:p>
+      <w:pPr>
+        <w:spacing w:after="0"/>
+      </w:pPr>
+      <w:r>
+        <w:t>6. You can use the keyword argument passing technique to pre-define a value for a given argument:</w:t>
+      </w:r>
+    </w:p>
+    <w:p>
+      <w:pPr>
+        <w:spacing w:after="0"/>
+      </w:pPr>
+    </w:p>
+    <w:p>
+      <w:pPr>
+        <w:spacing w:after="0"/>
+      </w:pPr>
+      <w:r>
+        <w:t>def name(first_name, last_name="Smith"):</w:t>
+      </w:r>
+    </w:p>
+    <w:p>
+      <w:pPr>
+        <w:spacing w:after="0"/>
+      </w:pPr>
+      <w:r>
+        <w:t xml:space="preserve">    print(first_name, last_name)</w:t>
+      </w:r>
+    </w:p>
+    <w:p>
+      <w:pPr>
+        <w:spacing w:after="0"/>
+      </w:pPr>
+      <w:r>
+        <w:t>name("Andy")    # outputs: Andy Smith</w:t>
+      </w:r>
+    </w:p>
+    <w:p>
+      <w:pPr>
+        <w:spacing w:after="0"/>
+      </w:pPr>
+      <w:r>
+        <w:t>name("Betty", "Johnson")    # outputs: Betty Johnson (the keyword argument replaced by "Johnson")</w:t>
+      </w:r>
+    </w:p>
+    <w:p>
+      <w:pPr>
+        <w:spacing w:after="0"/>
+      </w:pPr>
+    </w:p>
+    <w:p>
+      <w:pPr>
+        <w:spacing w:after="0"/>
+      </w:pPr>
+    </w:p>
+    <w:p>
+      <w:pPr>
+        <w:spacing w:after="0"/>
+      </w:pPr>
+    </w:p>
+    <w:p>
+      <w:pPr>
+        <w:spacing w:after="0"/>
+      </w:pPr>
+    </w:p>
+    <w:p>
+      <w:pPr>
+        <w:spacing w:after="0"/>
+      </w:pPr>
+      <w:r>
+        <w:t>7</w:t>
+      </w:r>
+      <w:r>
+        <w:t>. You can use the return keyword to tell a function to return some value. The return statement exits the function, e.g.:</w:t>
+      </w:r>
+    </w:p>
+    <w:p>
+      <w:pPr>
+        <w:spacing w:after="0"/>
+      </w:pPr>
+      <w:r>
+        <w:t>def multiply(a, b):</w:t>
+      </w:r>
+    </w:p>
+    <w:p>
+      <w:pPr>
+        <w:spacing w:after="0"/>
+      </w:pPr>
+      <w:r>
+        <w:t xml:space="preserve">    return a * b</w:t>
+      </w:r>
+    </w:p>
+    <w:p>
+      <w:pPr>
+        <w:spacing w:after="0"/>
+      </w:pPr>
+      <w:r>
+        <w:t>print(multiply(3, 4))    # outputs: 12</w:t>
+      </w:r>
+    </w:p>
+    <w:p>
+      <w:pPr>
+        <w:spacing w:after="0"/>
+      </w:pPr>
+    </w:p>
+    <w:p>
+      <w:pPr>
+        <w:spacing w:after="0"/>
+      </w:pPr>
+      <w:r>
+        <w:t>def multiply(a, b):</w:t>
+      </w:r>
+    </w:p>
+    <w:p>
+      <w:pPr>
+        <w:spacing w:after="0"/>
+      </w:pPr>
+      <w:r>
+        <w:t xml:space="preserve">    return</w:t>
+      </w:r>
+    </w:p>
+    <w:p>
+      <w:pPr>
+        <w:spacing w:after="0"/>
+      </w:pPr>
+    </w:p>
+    <w:p>
+      <w:pPr>
+        <w:spacing w:after="0"/>
+      </w:pPr>
+      <w:r>
+        <w:t>print(multiply(3, 4))    # outputs: None</w:t>
+      </w:r>
+    </w:p>
+    <w:p>
+      <w:pPr>
+        <w:spacing w:after="0"/>
+      </w:pPr>
+    </w:p>
+    <w:p>
+      <w:pPr>
+        <w:spacing w:after="0"/>
+      </w:pPr>
+    </w:p>
+    <w:p>
+      <w:pPr>
+        <w:spacing w:after="0"/>
+      </w:pPr>
+      <w:r>
+        <w:t>8</w:t>
+      </w:r>
+      <w:r>
+        <w:t>. The result of a function can be easily assigned to a variable, e.g.:</w:t>
+      </w:r>
+    </w:p>
+    <w:p>
+      <w:pPr>
+        <w:spacing w:after="0"/>
+      </w:pPr>
+      <w:r>
+        <w:t>def wishes():</w:t>
+      </w:r>
+    </w:p>
+    <w:p>
+      <w:pPr>
+        <w:spacing w:after="0"/>
+      </w:pPr>
+      <w:r>
+        <w:t xml:space="preserve">    return "Happy Birthday!"</w:t>
+      </w:r>
+    </w:p>
+    <w:p>
+      <w:pPr>
+        <w:spacing w:after="0"/>
+      </w:pPr>
+    </w:p>
+    <w:p>
+      <w:pPr>
+        <w:spacing w:after="0"/>
+      </w:pPr>
+      <w:r>
+        <w:t>w = wishes()</w:t>
+      </w:r>
+    </w:p>
+    <w:p>
+      <w:pPr>
+        <w:spacing w:after="0"/>
+      </w:pPr>
+      <w:r>
         <w:lastRenderedPageBreak/>
-        <w:t>3. You can define your own function using the def keyword and the following syntax:</w:t>
-      </w:r>
-    </w:p>
-    <w:p>
-      <w:pPr>
-        <w:spacing w:after="0"/>
-      </w:pPr>
-      <w:r>
-        <w:t>def your_function(optional parameters):</w:t>
-      </w:r>
-    </w:p>
-    <w:p>
-      <w:pPr>
-        <w:spacing w:after="0"/>
-      </w:pPr>
-      <w:r>
-        <w:t xml:space="preserve">    # the body of the function</w:t>
-      </w:r>
-    </w:p>
-    <w:p>
-      <w:pPr>
-        <w:spacing w:after="0"/>
-      </w:pPr>
-    </w:p>
-    <w:p>
-      <w:pPr>
-        <w:spacing w:after="0"/>
-      </w:pPr>
-      <w:r>
-        <w:t>You can define a function which doesn't take any arguments, e.g.:</w:t>
-      </w:r>
-    </w:p>
-    <w:p>
-      <w:pPr>
-        <w:spacing w:after="0"/>
-      </w:pPr>
-      <w:r>
-        <w:t>def message():    # defining a function</w:t>
-      </w:r>
-    </w:p>
-    <w:p>
-      <w:pPr>
-        <w:spacing w:after="0"/>
-      </w:pPr>
-      <w:r>
-        <w:t xml:space="preserve">    print("Hello")    # body of the function</w:t>
-      </w:r>
-    </w:p>
-    <w:p>
-      <w:pPr>
-        <w:spacing w:after="0"/>
-      </w:pPr>
-    </w:p>
-    <w:p>
-      <w:pPr>
-        <w:spacing w:after="0"/>
-      </w:pPr>
-      <w:r>
-        <w:t>message()    # calling the function</w:t>
-      </w:r>
-    </w:p>
-    <w:p>
-      <w:pPr>
-        <w:spacing w:after="0"/>
-      </w:pPr>
-    </w:p>
-    <w:p>
-      <w:pPr>
-        <w:spacing w:after="0"/>
-      </w:pPr>
-    </w:p>
-    <w:p>
-      <w:pPr>
-        <w:spacing w:after="0"/>
-      </w:pPr>
-      <w:r>
-        <w:t>4. You can pass information to functions by using parameters. Your functions can have as many parameters as you need.</w:t>
-      </w:r>
-    </w:p>
-    <w:p>
-      <w:pPr>
-        <w:spacing w:after="0"/>
-      </w:pPr>
-    </w:p>
-    <w:p>
-      <w:pPr>
-        <w:spacing w:after="0"/>
-      </w:pPr>
-      <w:r>
-        <w:t>An example of a one-parameter function:</w:t>
-      </w:r>
-    </w:p>
-    <w:p>
-      <w:pPr>
-        <w:spacing w:after="0"/>
-      </w:pPr>
-      <w:r>
-        <w:t>def hi(name):</w:t>
-      </w:r>
-    </w:p>
-    <w:p>
-      <w:pPr>
-        <w:spacing w:after="0"/>
-      </w:pPr>
-      <w:r>
-        <w:t xml:space="preserve">    print("Hi,", name)</w:t>
-      </w:r>
-    </w:p>
-    <w:p>
-      <w:pPr>
-        <w:spacing w:after="0"/>
-      </w:pPr>
-      <w:r>
-        <w:t>hi("Greg")</w:t>
-      </w:r>
-    </w:p>
-    <w:p>
-      <w:pPr>
-        <w:spacing w:after="0"/>
-      </w:pPr>
-    </w:p>
-    <w:p>
-      <w:pPr>
-        <w:spacing w:after="0"/>
-      </w:pPr>
-      <w:r>
-        <w:t>An example of a three-parameter function:</w:t>
-      </w:r>
-    </w:p>
-    <w:p>
-      <w:pPr>
-        <w:spacing w:after="0"/>
-      </w:pPr>
-    </w:p>
-    <w:p>
-      <w:pPr>
-        <w:spacing w:after="0"/>
-      </w:pPr>
-      <w:r>
-        <w:t>def address(street, city, postal_code):</w:t>
-      </w:r>
-    </w:p>
-    <w:p>
-      <w:pPr>
-        <w:spacing w:after="0"/>
-      </w:pPr>
-      <w:r>
-        <w:t xml:space="preserve">    print("Your address is:", street, "St.,", city, postal_code)</w:t>
-      </w:r>
-    </w:p>
-    <w:p>
-      <w:pPr>
-        <w:spacing w:after="0"/>
-      </w:pPr>
-    </w:p>
-    <w:p>
-      <w:pPr>
-        <w:spacing w:after="0"/>
-      </w:pPr>
-      <w:r>
-        <w:t>s = input("Street: ")</w:t>
-      </w:r>
-    </w:p>
-    <w:p>
-      <w:pPr>
-        <w:spacing w:after="0"/>
-      </w:pPr>
-      <w:r>
-        <w:t>p_c = input("Postal Code: ")</w:t>
-      </w:r>
-    </w:p>
-    <w:p>
-      <w:pPr>
-        <w:spacing w:after="0"/>
-      </w:pPr>
-      <w:r>
-        <w:t>c = input("City: ")</w:t>
-      </w:r>
-    </w:p>
-    <w:p>
-      <w:pPr>
-        <w:spacing w:after="0"/>
-      </w:pPr>
-    </w:p>
-    <w:p>
-      <w:pPr>
-        <w:spacing w:after="0"/>
-      </w:pPr>
-      <w:r>
-        <w:t>address(s, c, p_c)</w:t>
-      </w:r>
-    </w:p>
-    <w:p>
-      <w:pPr>
-        <w:spacing w:after="0"/>
-      </w:pPr>
-    </w:p>
-    <w:p>
-      <w:pPr>
-        <w:spacing w:after="0"/>
-      </w:pPr>
-    </w:p>
-    <w:p>
-      <w:pPr>
-        <w:spacing w:after="0"/>
-      </w:pPr>
-      <w:r>
-        <w:t>5. You can pass arguments to a function using the following techniques:</w:t>
-      </w:r>
-    </w:p>
-    <w:p>
-      <w:pPr>
-        <w:spacing w:after="0"/>
-      </w:pPr>
-    </w:p>
-    <w:p>
-      <w:pPr>
-        <w:spacing w:after="0"/>
-      </w:pPr>
-      <w:r>
-        <w:rPr>
-          <w:b/>
-        </w:rPr>
-        <w:t>positional argument passing</w:t>
-      </w:r>
-      <w:r>
-        <w:t xml:space="preserve"> in which the order of arguments passed matters</w:t>
-      </w:r>
-    </w:p>
-    <w:p>
-      <w:pPr>
-        <w:spacing w:after="0"/>
-      </w:pPr>
-      <w:r>
-        <w:t>Ex. 1</w:t>
-      </w:r>
-    </w:p>
-    <w:p>
-      <w:pPr>
-        <w:spacing w:after="0"/>
-      </w:pPr>
-      <w:r>
-        <w:t>def subtra(a, b):</w:t>
-      </w:r>
-    </w:p>
-    <w:p>
-      <w:pPr>
-        <w:spacing w:after="0"/>
-      </w:pPr>
-      <w:r>
-        <w:t xml:space="preserve">    print(a - b)</w:t>
-      </w:r>
-    </w:p>
-    <w:p>
-      <w:pPr>
-        <w:spacing w:after="0"/>
-      </w:pPr>
-    </w:p>
-    <w:p>
-      <w:pPr>
-        <w:spacing w:after="0"/>
-      </w:pPr>
-      <w:r>
-        <w:t>subtra(5, 2)    # outputs: 3</w:t>
-      </w:r>
-    </w:p>
-    <w:p>
-      <w:pPr>
-        <w:spacing w:after="0"/>
-      </w:pPr>
-      <w:r>
-        <w:t>subtra(2, 5)    # outputs: -3</w:t>
-      </w:r>
-    </w:p>
-    <w:p>
-      <w:pPr>
-        <w:spacing w:after="0"/>
-      </w:pPr>
-    </w:p>
-    <w:p>
-      <w:pPr>
-        <w:spacing w:after="0"/>
-      </w:pPr>
-      <w:r>
-        <w:rPr>
-          <w:b/>
-        </w:rPr>
-        <w:t>keyword (named) argument passing</w:t>
-      </w:r>
-      <w:r>
-        <w:t xml:space="preserve"> in which the order of arguments passed doesn't matter (Ex. 2),</w:t>
-      </w:r>
-    </w:p>
-    <w:p>
-      <w:pPr>
-        <w:spacing w:after="0"/>
-      </w:pPr>
-      <w:r>
-        <w:t>a mix of positional and keyword argument passing (Ex. 3).</w:t>
-      </w:r>
-    </w:p>
-    <w:p>
-      <w:pPr>
-        <w:spacing w:after="0"/>
-      </w:pPr>
-    </w:p>
-    <w:p>
-      <w:pPr>
-        <w:spacing w:after="0"/>
-      </w:pPr>
-      <w:r>
-        <w:t>Ex. 2</w:t>
-      </w:r>
-    </w:p>
-    <w:p>
-      <w:pPr>
-        <w:spacing w:after="0"/>
-      </w:pPr>
-      <w:r>
-        <w:t>def subtra(a, b):</w:t>
-      </w:r>
-    </w:p>
-    <w:p>
-      <w:pPr>
-        <w:spacing w:after="0"/>
-      </w:pPr>
-      <w:r>
-        <w:t xml:space="preserve">    print(a - b)</w:t>
-      </w:r>
-    </w:p>
-    <w:p>
-      <w:pPr>
-        <w:spacing w:after="0"/>
-      </w:pPr>
+        <w:t>print(w)    # outputs: Happy Birthday!</w:t>
+      </w:r>
+    </w:p>
+    <w:p>
+      <w:pPr>
+        <w:spacing w:after="0"/>
+      </w:pPr>
+      <w:r>
+        <w:br/>
+      </w:r>
+    </w:p>
+    <w:p>
+      <w:pPr>
+        <w:spacing w:after="0"/>
+      </w:pPr>
+      <w:r>
+        <w:t>Look at the difference in output in the following two examples:</w:t>
+      </w:r>
+    </w:p>
+    <w:p>
+      <w:pPr>
+        <w:spacing w:after="0"/>
+      </w:pPr>
+      <w:r>
+        <w:t># Example 1</w:t>
+      </w:r>
+    </w:p>
+    <w:p>
+      <w:pPr>
+        <w:spacing w:after="0"/>
+      </w:pPr>
+      <w:r>
+        <w:t>def wishes():</w:t>
+      </w:r>
+    </w:p>
+    <w:p>
+      <w:pPr>
+        <w:spacing w:after="0"/>
+      </w:pPr>
+      <w:r>
+        <w:t xml:space="preserve">    print("My Wishes")</w:t>
+      </w:r>
+    </w:p>
+    <w:p>
+      <w:pPr>
+        <w:spacing w:after="0"/>
+      </w:pPr>
+      <w:r>
+        <w:t xml:space="preserve">    return "Happy Birthday"</w:t>
+      </w:r>
+    </w:p>
+    <w:p>
+      <w:pPr>
+        <w:spacing w:after="0"/>
+      </w:pPr>
+    </w:p>
+    <w:p>
+      <w:pPr>
+        <w:spacing w:after="0"/>
+      </w:pPr>
+      <w:r>
+        <w:t>wishes()    # outputs: My Wishes</w:t>
+      </w:r>
+    </w:p>
+    <w:p>
+      <w:pPr>
+        <w:spacing w:after="0"/>
+      </w:pPr>
+      <w:r>
+        <w:br/>
+      </w:r>
+    </w:p>
+    <w:p>
+      <w:pPr>
+        <w:spacing w:after="0"/>
+      </w:pPr>
+      <w:r>
+        <w:t>9</w:t>
+      </w:r>
+      <w:r>
+        <w:t>. You can use a list as a function's argument, e.g.:</w:t>
+      </w:r>
+    </w:p>
+    <w:p>
+      <w:pPr>
+        <w:spacing w:after="0"/>
+      </w:pPr>
+      <w:r>
+        <w:t>def hi_everybody(my_list):</w:t>
+      </w:r>
+    </w:p>
+    <w:p>
+      <w:pPr>
+        <w:spacing w:after="0"/>
+      </w:pPr>
+      <w:r>
+        <w:t xml:space="preserve">    for name in my_list:</w:t>
+      </w:r>
+    </w:p>
+    <w:p>
+      <w:pPr>
+        <w:spacing w:after="0"/>
+      </w:pPr>
+      <w:r>
+        <w:t xml:space="preserve">        print("Hi,", name)</w:t>
+      </w:r>
+    </w:p>
+    <w:p>
+      <w:pPr>
+        <w:spacing w:after="0"/>
+      </w:pPr>
+    </w:p>
+    <w:p>
+      <w:pPr>
+        <w:spacing w:after="0"/>
+      </w:pPr>
+      <w:r>
+        <w:t>hi_everybody(["Adam", "John", "Lucy"])</w:t>
+      </w:r>
+      <w:r>
+        <w:br/>
+      </w:r>
+    </w:p>
+    <w:p>
+      <w:pPr>
+        <w:spacing w:after="0"/>
+      </w:pPr>
+      <w:r>
+        <w:t>10</w:t>
+      </w:r>
+      <w:r>
+        <w:t>. A list can be a function result, too, e.g.:</w:t>
+      </w:r>
+    </w:p>
+    <w:p>
+      <w:pPr>
+        <w:spacing w:after="0"/>
+      </w:pPr>
+      <w:r>
+        <w:t>def create_list(n):</w:t>
+      </w:r>
+    </w:p>
+    <w:p>
+      <w:pPr>
+        <w:spacing w:after="0"/>
+      </w:pPr>
+      <w:r>
+        <w:t xml:space="preserve">    my_list = []</w:t>
+      </w:r>
+    </w:p>
+    <w:p>
+      <w:pPr>
+        <w:spacing w:after="0"/>
+      </w:pPr>
+      <w:r>
+        <w:t xml:space="preserve">    for i in range(n):</w:t>
+      </w:r>
+    </w:p>
+    <w:p>
+      <w:pPr>
+        <w:spacing w:after="0"/>
+      </w:pPr>
+      <w:r>
+        <w:t xml:space="preserve">        my_list.append(i)</w:t>
+      </w:r>
+    </w:p>
+    <w:p>
+      <w:pPr>
+        <w:spacing w:after="0"/>
+      </w:pPr>
+      <w:r>
+        <w:t xml:space="preserve">    return my_list</w:t>
+      </w:r>
+    </w:p>
+    <w:p>
+      <w:pPr>
+        <w:spacing w:after="0"/>
+      </w:pPr>
+    </w:p>
+    <w:p>
+      <w:pPr>
+        <w:spacing w:after="0"/>
+      </w:pPr>
+      <w:r>
+        <w:t>print(create_list(5))</w:t>
+      </w:r>
+    </w:p>
+    <w:p>
+      <w:pPr>
+        <w:spacing w:after="0"/>
+      </w:pPr>
+    </w:p>
+    <w:p>
+      <w:pPr>
+        <w:pStyle w:val="Heading2"/>
+      </w:pPr>
+      <w:r>
+        <w:t>Scope in Functions</w:t>
+      </w:r>
+    </w:p>
+    <w:p>
+      <w:pPr>
+        <w:spacing w:after="0"/>
+      </w:pPr>
+      <w:r>
+        <w:t>1. A variable that exists outside a function has a scope inside the function body (Example 1) unless the function defines a variable of the same name (</w:t>
+      </w:r>
+      <w:r>
+        <w:t>Example 2</w:t>
+      </w:r>
+      <w:r>
+        <w:t>), e.g.:</w:t>
+      </w:r>
+    </w:p>
+    <w:p>
+      <w:pPr>
+        <w:spacing w:after="0"/>
+      </w:pPr>
+      <w:r>
+        <w:t>Example 1:</w:t>
+      </w:r>
+    </w:p>
+    <w:p>
+      <w:pPr>
+        <w:spacing w:after="0"/>
+      </w:pPr>
+      <w:r>
+        <w:t>var = 2</w:t>
+      </w:r>
+    </w:p>
+    <w:p>
+      <w:pPr>
+        <w:spacing w:after="0"/>
+      </w:pPr>
+      <w:r>
+        <w:t>def mult_by_var(x):</w:t>
+      </w:r>
+    </w:p>
+    <w:p>
+      <w:pPr>
+        <w:spacing w:after="0"/>
+      </w:pPr>
+      <w:r>
+        <w:t xml:space="preserve">    return x * var</w:t>
+      </w:r>
+    </w:p>
+    <w:p>
+      <w:pPr>
+        <w:spacing w:after="0"/>
+      </w:pPr>
+      <w:r>
+        <w:t>print(mult_by_var(7))    # outputs: 14</w:t>
+      </w:r>
+    </w:p>
+    <w:p>
+      <w:pPr>
+        <w:spacing w:after="0"/>
+      </w:pPr>
+    </w:p>
+    <w:p>
+      <w:pPr>
+        <w:spacing w:after="0"/>
+      </w:pPr>
+      <w:r>
+        <w:t>Example 2</w:t>
+      </w:r>
+      <w:r>
+        <w:t>:</w:t>
+      </w:r>
+    </w:p>
+    <w:p>
+      <w:pPr>
+        <w:spacing w:after="0"/>
+      </w:pPr>
+      <w:r>
+        <w:t>def mult(x):</w:t>
+      </w:r>
+    </w:p>
+    <w:p>
+      <w:pPr>
+        <w:spacing w:after="0"/>
+      </w:pPr>
+      <w:r>
+        <w:t xml:space="preserve">    var = 7</w:t>
+      </w:r>
+    </w:p>
+    <w:p>
+      <w:pPr>
+        <w:spacing w:after="0"/>
+      </w:pPr>
+      <w:r>
+        <w:t xml:space="preserve">    return x * var</w:t>
+      </w:r>
+    </w:p>
+    <w:p>
+      <w:pPr>
+        <w:spacing w:after="0"/>
+      </w:pPr>
+    </w:p>
+    <w:p>
+      <w:pPr>
+        <w:spacing w:after="0"/>
+      </w:pPr>
+      <w:r>
+        <w:t>var = 3</w:t>
+      </w:r>
+    </w:p>
+    <w:p>
+      <w:pPr>
+        <w:spacing w:after="0"/>
+      </w:pPr>
+      <w:r>
+        <w:t>print(mult(7))    # outputs: 49</w:t>
+      </w:r>
+    </w:p>
+    <w:p>
+      <w:pPr>
+        <w:spacing w:after="0"/>
+      </w:pPr>
+    </w:p>
+    <w:p>
+      <w:pPr>
+        <w:spacing w:after="0"/>
+      </w:pPr>
+    </w:p>
+    <w:p>
+      <w:pPr>
+        <w:spacing w:after="0"/>
+      </w:pPr>
+      <w:r>
+        <w:t>2. A variable that exists inside a function has a scope inside the function body (Example 4), e.g.:</w:t>
+      </w:r>
     </w:p>
     <w:p>
       <w:pPr>
@@ -4994,660 +5647,6 @@
       </w:pPr>
       <w:r>
         <w:lastRenderedPageBreak/>
-        <w:t>subtra(a=5, b=2)    # outputs: 3</w:t>
-      </w:r>
-    </w:p>
-    <w:p>
-      <w:pPr>
-        <w:spacing w:after="0"/>
-      </w:pPr>
-      <w:r>
-        <w:t>subtra(b=2, a=5)    # outputs: 3</w:t>
-      </w:r>
-    </w:p>
-    <w:p>
-      <w:pPr>
-        <w:spacing w:after="0"/>
-      </w:pPr>
-    </w:p>
-    <w:p>
-      <w:pPr>
-        <w:spacing w:after="0"/>
-      </w:pPr>
-      <w:r>
-        <w:t>Ex. 3</w:t>
-      </w:r>
-    </w:p>
-    <w:p>
-      <w:pPr>
-        <w:spacing w:after="0"/>
-      </w:pPr>
-      <w:r>
-        <w:t>def subtra(a, b):</w:t>
-      </w:r>
-    </w:p>
-    <w:p>
-      <w:pPr>
-        <w:spacing w:after="0"/>
-      </w:pPr>
-      <w:r>
-        <w:t xml:space="preserve">    print(a - b)</w:t>
-      </w:r>
-    </w:p>
-    <w:p>
-      <w:pPr>
-        <w:spacing w:after="0"/>
-      </w:pPr>
-    </w:p>
-    <w:p>
-      <w:pPr>
-        <w:spacing w:after="0"/>
-      </w:pPr>
-      <w:r>
-        <w:t>subtra(5, b=2)    # outputs: 3</w:t>
-      </w:r>
-    </w:p>
-    <w:p>
-      <w:pPr>
-        <w:spacing w:after="0"/>
-      </w:pPr>
-      <w:r>
-        <w:t>subtra(5, 2)    # outputs: 3</w:t>
-      </w:r>
-    </w:p>
-    <w:p>
-      <w:pPr>
-        <w:spacing w:after="0"/>
-      </w:pPr>
-    </w:p>
-    <w:p>
-      <w:pPr>
-        <w:spacing w:after="0"/>
-      </w:pPr>
-      <w:r>
-        <w:t>It's important to remember that positional arguments mustn't follow keyword arguments. That's why if you try to run the following snippet:</w:t>
-      </w:r>
-    </w:p>
-    <w:p>
-      <w:pPr>
-        <w:spacing w:after="0"/>
-      </w:pPr>
-    </w:p>
-    <w:p>
-      <w:pPr>
-        <w:spacing w:after="0"/>
-      </w:pPr>
-      <w:r>
-        <w:t>def subtra(a, b):</w:t>
-      </w:r>
-    </w:p>
-    <w:p>
-      <w:pPr>
-        <w:spacing w:after="0"/>
-      </w:pPr>
-      <w:r>
-        <w:t xml:space="preserve">    print(a - b)</w:t>
-      </w:r>
-    </w:p>
-    <w:p>
-      <w:pPr>
-        <w:spacing w:after="0"/>
-      </w:pPr>
-    </w:p>
-    <w:p>
-      <w:pPr>
-        <w:spacing w:after="0"/>
-      </w:pPr>
-      <w:r>
-        <w:t>subtra(5, b=2)    # outputs: 3</w:t>
-      </w:r>
-    </w:p>
-    <w:p>
-      <w:pPr>
-        <w:spacing w:after="0"/>
-      </w:pPr>
-      <w:r>
-        <w:t>subtra(a=5, 2)    # Syntax Error</w:t>
-      </w:r>
-    </w:p>
-    <w:p>
-      <w:pPr>
-        <w:spacing w:after="0"/>
-      </w:pPr>
-    </w:p>
-    <w:p>
-      <w:pPr>
-        <w:spacing w:after="0"/>
-      </w:pPr>
-    </w:p>
-    <w:p>
-      <w:pPr>
-        <w:spacing w:after="0"/>
-      </w:pPr>
-      <w:r>
-        <w:t>6. You can use the keyword argument passing technique to pre-define a value for a given argument:</w:t>
-      </w:r>
-    </w:p>
-    <w:p>
-      <w:pPr>
-        <w:spacing w:after="0"/>
-      </w:pPr>
-    </w:p>
-    <w:p>
-      <w:pPr>
-        <w:spacing w:after="0"/>
-      </w:pPr>
-      <w:r>
-        <w:t>def name(first_name, last_name="Smith"):</w:t>
-      </w:r>
-    </w:p>
-    <w:p>
-      <w:pPr>
-        <w:spacing w:after="0"/>
-      </w:pPr>
-      <w:r>
-        <w:t xml:space="preserve">    print(first_name, last_name)</w:t>
-      </w:r>
-    </w:p>
-    <w:p>
-      <w:pPr>
-        <w:spacing w:after="0"/>
-      </w:pPr>
-      <w:r>
-        <w:t>name("Andy")    # outputs: Andy Smith</w:t>
-      </w:r>
-    </w:p>
-    <w:p>
-      <w:pPr>
-        <w:spacing w:after="0"/>
-      </w:pPr>
-      <w:r>
-        <w:t>name("Betty", "Johnson")    # outputs: Betty Johnson (the keyword argument replaced by "Johnson")</w:t>
-      </w:r>
-    </w:p>
-    <w:p>
-      <w:pPr>
-        <w:spacing w:after="0"/>
-      </w:pPr>
-    </w:p>
-    <w:p>
-      <w:pPr>
-        <w:spacing w:after="0"/>
-      </w:pPr>
-    </w:p>
-    <w:p>
-      <w:pPr>
-        <w:spacing w:after="0"/>
-      </w:pPr>
-    </w:p>
-    <w:p>
-      <w:pPr>
-        <w:spacing w:after="0"/>
-      </w:pPr>
-    </w:p>
-    <w:p>
-      <w:pPr>
-        <w:spacing w:after="0"/>
-      </w:pPr>
-      <w:r>
-        <w:t>7</w:t>
-      </w:r>
-      <w:r>
-        <w:t>. You can use the return keyword to tell a function to return some value. The return statement exits the function, e.g.:</w:t>
-      </w:r>
-    </w:p>
-    <w:p>
-      <w:pPr>
-        <w:spacing w:after="0"/>
-      </w:pPr>
-      <w:r>
-        <w:t>def multiply(a, b):</w:t>
-      </w:r>
-    </w:p>
-    <w:p>
-      <w:pPr>
-        <w:spacing w:after="0"/>
-      </w:pPr>
-      <w:r>
-        <w:t xml:space="preserve">    return a * b</w:t>
-      </w:r>
-    </w:p>
-    <w:p>
-      <w:pPr>
-        <w:spacing w:after="0"/>
-      </w:pPr>
-      <w:r>
-        <w:t>print(multiply(3, 4))    # outputs: 12</w:t>
-      </w:r>
-    </w:p>
-    <w:p>
-      <w:pPr>
-        <w:spacing w:after="0"/>
-      </w:pPr>
-    </w:p>
-    <w:p>
-      <w:pPr>
-        <w:spacing w:after="0"/>
-      </w:pPr>
-      <w:r>
-        <w:t>def multiply(a, b):</w:t>
-      </w:r>
-    </w:p>
-    <w:p>
-      <w:pPr>
-        <w:spacing w:after="0"/>
-      </w:pPr>
-      <w:r>
-        <w:t xml:space="preserve">    return</w:t>
-      </w:r>
-    </w:p>
-    <w:p>
-      <w:pPr>
-        <w:spacing w:after="0"/>
-      </w:pPr>
-    </w:p>
-    <w:p>
-      <w:pPr>
-        <w:spacing w:after="0"/>
-      </w:pPr>
-      <w:r>
-        <w:t>print(multiply(3, 4))    # outputs: None</w:t>
-      </w:r>
-    </w:p>
-    <w:p>
-      <w:pPr>
-        <w:spacing w:after="0"/>
-      </w:pPr>
-    </w:p>
-    <w:p>
-      <w:pPr>
-        <w:spacing w:after="0"/>
-      </w:pPr>
-    </w:p>
-    <w:p>
-      <w:pPr>
-        <w:spacing w:after="0"/>
-      </w:pPr>
-      <w:r>
-        <w:t>8</w:t>
-      </w:r>
-      <w:r>
-        <w:t>. The result of a function can be easily assigned to a variable, e.g.:</w:t>
-      </w:r>
-    </w:p>
-    <w:p>
-      <w:pPr>
-        <w:spacing w:after="0"/>
-      </w:pPr>
-      <w:r>
-        <w:t>def wishes():</w:t>
-      </w:r>
-    </w:p>
-    <w:p>
-      <w:pPr>
-        <w:spacing w:after="0"/>
-      </w:pPr>
-      <w:r>
-        <w:t xml:space="preserve">    return "Happy Birthday!"</w:t>
-      </w:r>
-    </w:p>
-    <w:p>
-      <w:pPr>
-        <w:spacing w:after="0"/>
-      </w:pPr>
-    </w:p>
-    <w:p>
-      <w:pPr>
-        <w:spacing w:after="0"/>
-      </w:pPr>
-      <w:r>
-        <w:t>w = wishes()</w:t>
-      </w:r>
-    </w:p>
-    <w:p>
-      <w:pPr>
-        <w:spacing w:after="0"/>
-      </w:pPr>
-      <w:r>
-        <w:t>print(w)    # outputs: Happy Birthday!</w:t>
-      </w:r>
-    </w:p>
-    <w:p>
-      <w:pPr>
-        <w:spacing w:after="0"/>
-      </w:pPr>
-      <w:r>
-        <w:lastRenderedPageBreak/>
-        <w:br/>
-      </w:r>
-    </w:p>
-    <w:p>
-      <w:pPr>
-        <w:spacing w:after="0"/>
-      </w:pPr>
-      <w:r>
-        <w:t>Look at the difference in output in the following two examples:</w:t>
-      </w:r>
-    </w:p>
-    <w:p>
-      <w:pPr>
-        <w:spacing w:after="0"/>
-      </w:pPr>
-      <w:r>
-        <w:t># Example 1</w:t>
-      </w:r>
-    </w:p>
-    <w:p>
-      <w:pPr>
-        <w:spacing w:after="0"/>
-      </w:pPr>
-      <w:r>
-        <w:t>def wishes():</w:t>
-      </w:r>
-    </w:p>
-    <w:p>
-      <w:pPr>
-        <w:spacing w:after="0"/>
-      </w:pPr>
-      <w:r>
-        <w:t xml:space="preserve">    print("My Wishes")</w:t>
-      </w:r>
-    </w:p>
-    <w:p>
-      <w:pPr>
-        <w:spacing w:after="0"/>
-      </w:pPr>
-      <w:r>
-        <w:t xml:space="preserve">    return "Happy Birthday"</w:t>
-      </w:r>
-    </w:p>
-    <w:p>
-      <w:pPr>
-        <w:spacing w:after="0"/>
-      </w:pPr>
-    </w:p>
-    <w:p>
-      <w:pPr>
-        <w:spacing w:after="0"/>
-      </w:pPr>
-      <w:r>
-        <w:t>wishes()    # outputs: My Wishes</w:t>
-      </w:r>
-    </w:p>
-    <w:p>
-      <w:pPr>
-        <w:spacing w:after="0"/>
-      </w:pPr>
-      <w:r>
-        <w:br/>
-      </w:r>
-    </w:p>
-    <w:p>
-      <w:pPr>
-        <w:spacing w:after="0"/>
-      </w:pPr>
-      <w:r>
-        <w:t>9</w:t>
-      </w:r>
-      <w:r>
-        <w:t>. You can use a list as a function's argument, e.g.:</w:t>
-      </w:r>
-    </w:p>
-    <w:p>
-      <w:pPr>
-        <w:spacing w:after="0"/>
-      </w:pPr>
-      <w:r>
-        <w:t>def hi_everybody(my_list):</w:t>
-      </w:r>
-    </w:p>
-    <w:p>
-      <w:pPr>
-        <w:spacing w:after="0"/>
-      </w:pPr>
-      <w:r>
-        <w:t xml:space="preserve">    for name in my_list:</w:t>
-      </w:r>
-    </w:p>
-    <w:p>
-      <w:pPr>
-        <w:spacing w:after="0"/>
-      </w:pPr>
-      <w:r>
-        <w:t xml:space="preserve">        print("Hi,", name)</w:t>
-      </w:r>
-    </w:p>
-    <w:p>
-      <w:pPr>
-        <w:spacing w:after="0"/>
-      </w:pPr>
-    </w:p>
-    <w:p>
-      <w:pPr>
-        <w:spacing w:after="0"/>
-      </w:pPr>
-      <w:r>
-        <w:t>hi_everybody(["Adam", "John", "Lucy"])</w:t>
-      </w:r>
-      <w:r>
-        <w:br/>
-      </w:r>
-    </w:p>
-    <w:p>
-      <w:pPr>
-        <w:spacing w:after="0"/>
-      </w:pPr>
-      <w:r>
-        <w:t>10</w:t>
-      </w:r>
-      <w:r>
-        <w:t>. A list can be a function result, too, e.g.:</w:t>
-      </w:r>
-    </w:p>
-    <w:p>
-      <w:pPr>
-        <w:spacing w:after="0"/>
-      </w:pPr>
-      <w:r>
-        <w:t>def create_list(n):</w:t>
-      </w:r>
-    </w:p>
-    <w:p>
-      <w:pPr>
-        <w:spacing w:after="0"/>
-      </w:pPr>
-      <w:r>
-        <w:t xml:space="preserve">    my_list = []</w:t>
-      </w:r>
-    </w:p>
-    <w:p>
-      <w:pPr>
-        <w:spacing w:after="0"/>
-      </w:pPr>
-      <w:r>
-        <w:t xml:space="preserve">    for i in range(n):</w:t>
-      </w:r>
-    </w:p>
-    <w:p>
-      <w:pPr>
-        <w:spacing w:after="0"/>
-      </w:pPr>
-      <w:r>
-        <w:t xml:space="preserve">        my_list.append(i)</w:t>
-      </w:r>
-    </w:p>
-    <w:p>
-      <w:pPr>
-        <w:spacing w:after="0"/>
-      </w:pPr>
-      <w:r>
-        <w:t xml:space="preserve">    return my_list</w:t>
-      </w:r>
-    </w:p>
-    <w:p>
-      <w:pPr>
-        <w:spacing w:after="0"/>
-      </w:pPr>
-    </w:p>
-    <w:p>
-      <w:pPr>
-        <w:spacing w:after="0"/>
-      </w:pPr>
-      <w:r>
-        <w:t>print(create_list(5))</w:t>
-      </w:r>
-    </w:p>
-    <w:p>
-      <w:pPr>
-        <w:spacing w:after="0"/>
-      </w:pPr>
-    </w:p>
-    <w:p>
-      <w:pPr>
-        <w:pStyle w:val="Heading2"/>
-      </w:pPr>
-      <w:r>
-        <w:t>Scope in Functions</w:t>
-      </w:r>
-    </w:p>
-    <w:p>
-      <w:pPr>
-        <w:spacing w:after="0"/>
-      </w:pPr>
-      <w:r>
-        <w:t>1. A variable that exists outside a function has a scope inside the function body (Example 1) unless the function defines a variable of the same name (</w:t>
-      </w:r>
-      <w:r>
-        <w:t>Example 2</w:t>
-      </w:r>
-      <w:r>
-        <w:t>), e.g.:</w:t>
-      </w:r>
-    </w:p>
-    <w:p>
-      <w:pPr>
-        <w:spacing w:after="0"/>
-      </w:pPr>
-      <w:r>
-        <w:t>Example 1:</w:t>
-      </w:r>
-    </w:p>
-    <w:p>
-      <w:pPr>
-        <w:spacing w:after="0"/>
-      </w:pPr>
-      <w:r>
-        <w:t>var = 2</w:t>
-      </w:r>
-    </w:p>
-    <w:p>
-      <w:pPr>
-        <w:spacing w:after="0"/>
-      </w:pPr>
-      <w:r>
-        <w:t>def mult_by_var(x):</w:t>
-      </w:r>
-    </w:p>
-    <w:p>
-      <w:pPr>
-        <w:spacing w:after="0"/>
-      </w:pPr>
-      <w:r>
-        <w:t xml:space="preserve">    return x * var</w:t>
-      </w:r>
-    </w:p>
-    <w:p>
-      <w:pPr>
-        <w:spacing w:after="0"/>
-      </w:pPr>
-      <w:r>
-        <w:t>print(mult_by_var(7))    # outputs: 14</w:t>
-      </w:r>
-    </w:p>
-    <w:p>
-      <w:pPr>
-        <w:spacing w:after="0"/>
-      </w:pPr>
-    </w:p>
-    <w:p>
-      <w:pPr>
-        <w:spacing w:after="0"/>
-      </w:pPr>
-      <w:r>
-        <w:t>Example 2</w:t>
-      </w:r>
-      <w:r>
-        <w:t>:</w:t>
-      </w:r>
-    </w:p>
-    <w:p>
-      <w:pPr>
-        <w:spacing w:after="0"/>
-      </w:pPr>
-      <w:r>
-        <w:t>def mult(x):</w:t>
-      </w:r>
-    </w:p>
-    <w:p>
-      <w:pPr>
-        <w:spacing w:after="0"/>
-      </w:pPr>
-      <w:r>
-        <w:t xml:space="preserve">    var = 7</w:t>
-      </w:r>
-    </w:p>
-    <w:p>
-      <w:pPr>
-        <w:spacing w:after="0"/>
-      </w:pPr>
-      <w:r>
-        <w:t xml:space="preserve">    return x * var</w:t>
-      </w:r>
-    </w:p>
-    <w:p>
-      <w:pPr>
-        <w:spacing w:after="0"/>
-      </w:pPr>
-    </w:p>
-    <w:p>
-      <w:pPr>
-        <w:spacing w:after="0"/>
-      </w:pPr>
-      <w:r>
-        <w:t>var = 3</w:t>
-      </w:r>
-    </w:p>
-    <w:p>
-      <w:pPr>
-        <w:spacing w:after="0"/>
-      </w:pPr>
-      <w:r>
-        <w:t>print(mult(7))    # outputs: 49</w:t>
-      </w:r>
-    </w:p>
-    <w:p>
-      <w:pPr>
-        <w:spacing w:after="0"/>
-      </w:pPr>
-    </w:p>
-    <w:p>
-      <w:pPr>
-        <w:spacing w:after="0"/>
-      </w:pPr>
-    </w:p>
-    <w:p>
-      <w:pPr>
-        <w:spacing w:after="0"/>
-      </w:pPr>
-      <w:r>
-        <w:t>2. A variable that exists inside a function has a scope inside the function body (Example 4), e.g.:</w:t>
-      </w:r>
-    </w:p>
-    <w:p>
-      <w:pPr>
-        <w:spacing w:after="0"/>
-      </w:pPr>
-      <w:r>
         <w:t>Example 4:</w:t>
       </w:r>
     </w:p>
@@ -5656,7 +5655,6 @@
         <w:spacing w:after="0"/>
       </w:pPr>
       <w:r>
-        <w:lastRenderedPageBreak/>
         <w:t>def adding(x):</w:t>
       </w:r>
     </w:p>
@@ -5982,6 +5980,7 @@
         <w:spacing w:after="0"/>
       </w:pPr>
       <w:r>
+        <w:lastRenderedPageBreak/>
         <w:t>print(my_tuple)</w:t>
       </w:r>
     </w:p>
@@ -6302,6 +6301,7 @@
         <w:spacing w:after="0"/>
       </w:pPr>
       <w:r>
+        <w:lastRenderedPageBreak/>
         <w:t># Example 2</w:t>
       </w:r>
     </w:p>
@@ -6310,7 +6310,6 @@
         <w:spacing w:after="0"/>
       </w:pPr>
       <w:r>
-        <w:lastRenderedPageBreak/>
         <w:t>tuple_2 = (1, 2, 3, 4)</w:t>
       </w:r>
     </w:p>
@@ -6630,6 +6629,7 @@
         <w:spacing w:after="0"/>
       </w:pPr>
       <w:r>
+        <w:lastRenderedPageBreak/>
         <w:t xml:space="preserve">    "kwiat": "flower",</w:t>
       </w:r>
     </w:p>
@@ -6638,7 +6638,6 @@
         <w:spacing w:after="0"/>
       </w:pPr>
       <w:r>
-        <w:lastRenderedPageBreak/>
         <w:t xml:space="preserve">    "woda": "water",</w:t>
       </w:r>
     </w:p>
@@ -6967,6 +6966,7 @@
         <w:spacing w:after="0"/>
       </w:pPr>
       <w:r>
+        <w:lastRenderedPageBreak/>
         <w:t>dict.items()</w:t>
       </w:r>
     </w:p>
@@ -6975,7 +6975,6 @@
         <w:spacing w:after="0"/>
       </w:pPr>
       <w:r>
-        <w:lastRenderedPageBreak/>
         <w:t xml:space="preserve"> e.g.:</w:t>
       </w:r>
     </w:p>
@@ -7307,8 +7306,6 @@
       <w:r>
         <w:t>Exceptions</w:t>
       </w:r>
-      <w:bookmarkStart w:id="0" w:name="_GoBack"/>
-      <w:bookmarkEnd w:id="0"/>
     </w:p>
     <w:p>
       <w:pPr>
@@ -17000,12 +16997,19 @@
         <w:t>print(pwr(2, 3))  # Output: 8</w:t>
       </w:r>
     </w:p>
+    <w:p>
+      <w:pPr>
+        <w:spacing w:after="0"/>
+        <w:ind w:left="360"/>
+      </w:pPr>
+    </w:p>
     <w:p/>
     <w:p>
       <w:pPr>
         <w:pStyle w:val="Heading2"/>
       </w:pPr>
       <w:r>
+        <w:lastRenderedPageBreak/>
         <w:t>Lambdas and the map() function</w:t>
       </w:r>
     </w:p>
@@ -17022,229 +17026,297 @@
         <w:spacing w:after="0"/>
       </w:pPr>
       <w:r>
+        <w:t>Lambdas can be used as the function argument for map().</w:t>
+      </w:r>
+    </w:p>
+    <w:p/>
+    <w:p>
+      <w:pPr>
+        <w:spacing w:after="0"/>
+      </w:pPr>
+      <w:r>
+        <w:t># Using lambdas with map()</w:t>
+      </w:r>
+    </w:p>
+    <w:p>
+      <w:pPr>
+        <w:spacing w:after="0"/>
+      </w:pPr>
+      <w:r>
+        <w:t>list_1 = [0, 1, 2, 3, 4]</w:t>
+      </w:r>
+    </w:p>
+    <w:p>
+      <w:pPr>
+        <w:spacing w:after="0"/>
+      </w:pPr>
+      <w:r>
+        <w:t>list_2 = list(map(lambda x: 2 ** x, list_1))</w:t>
+      </w:r>
+    </w:p>
+    <w:p>
+      <w:pPr>
+        <w:spacing w:after="0"/>
+      </w:pPr>
+      <w:r>
+        <w:t>prin</w:t>
+      </w:r>
+      <w:bookmarkStart w:id="0" w:name="_GoBack"/>
+      <w:bookmarkEnd w:id="0"/>
+      <w:r>
+        <w:t>t(list_2)  # Output: [1, 2, 4, 8, 16]</w:t>
+      </w:r>
+    </w:p>
+    <w:p>
+      <w:pPr>
+        <w:spacing w:after="0"/>
+      </w:pPr>
+    </w:p>
+    <w:p>
+      <w:pPr>
+        <w:pStyle w:val="Heading2"/>
+      </w:pPr>
+      <w:r>
+        <w:t>Lambdas and the filter() function</w:t>
+      </w:r>
+    </w:p>
+    <w:p>
+      <w:pPr>
+        <w:spacing w:after="0"/>
+      </w:pPr>
+      <w:r>
+        <w:t>The filter() function filters elements from a list based on a given condition and returns an iterator.</w:t>
+      </w:r>
+    </w:p>
+    <w:p>
+      <w:pPr>
+        <w:spacing w:after="0"/>
+      </w:pPr>
+      <w:r>
+        <w:t>Lambdas can be used as the condition for filtering in filter().</w:t>
+      </w:r>
+    </w:p>
+    <w:p>
+      <w:pPr>
+        <w:spacing w:after="0"/>
+        <w:ind w:left="720"/>
+      </w:pPr>
+      <w:r>
+        <w:t># Using lambdas with filter()</w:t>
+      </w:r>
+    </w:p>
+    <w:p>
+      <w:pPr>
+        <w:spacing w:after="0"/>
+        <w:ind w:left="720"/>
+      </w:pPr>
+      <w:r>
+        <w:t>numbers = [1, 2, 3, 4, 5, 6, 7, 8, 9, 10]</w:t>
+      </w:r>
+    </w:p>
+    <w:p>
+      <w:pPr>
+        <w:spacing w:after="0"/>
+        <w:ind w:left="720"/>
+      </w:pPr>
+      <w:r>
+        <w:t>even_numbers = list(filter(lambda x: x % 2 == 0, numbers))</w:t>
+      </w:r>
+    </w:p>
+    <w:p>
+      <w:pPr>
+        <w:spacing w:after="0"/>
+        <w:ind w:left="720"/>
+      </w:pPr>
+    </w:p>
+    <w:p>
+      <w:pPr>
+        <w:spacing w:after="0"/>
+        <w:ind w:left="720"/>
+      </w:pPr>
+      <w:r>
+        <w:t>print(even_numbers)  # Output: [2, 4, 6, 8, 10]</w:t>
+      </w:r>
+    </w:p>
+    <w:p>
+      <w:pPr>
+        <w:spacing w:after="0"/>
+      </w:pPr>
+    </w:p>
+    <w:p>
+      <w:pPr>
+        <w:pStyle w:val="Heading2"/>
+      </w:pPr>
+      <w:r>
+        <w:t>Lambdas and Reduce function</w:t>
+      </w:r>
+    </w:p>
+    <w:p>
+      <w:r>
+        <w:t>reduce() should take two arguments and return a single value. It is applied to the first two elements of the iterable, then to the result and the next element, and so on, until the iterable is exhausted.</w:t>
+      </w:r>
+    </w:p>
+    <w:p/>
+    <w:p>
+      <w:pPr>
+        <w:spacing w:after="0"/>
+        <w:ind w:left="720"/>
+      </w:pPr>
+      <w:r>
+        <w:t>from functools import reduce</w:t>
+      </w:r>
+    </w:p>
+    <w:p>
+      <w:pPr>
+        <w:spacing w:after="0"/>
+        <w:ind w:left="720"/>
+      </w:pPr>
+      <w:r>
+        <w:t>numbers</w:t>
+      </w:r>
+      <w:r>
+        <w:t xml:space="preserve"> = [1, 2, 3, 4, 5]</w:t>
+      </w:r>
+    </w:p>
+    <w:p>
+      <w:pPr>
+        <w:spacing w:after="0"/>
+        <w:ind w:left="720"/>
+      </w:pPr>
+      <w:r>
+        <w:t># Compute the sum of the numbers using reduce and a lambda function</w:t>
+      </w:r>
+    </w:p>
+    <w:p>
+      <w:pPr>
+        <w:spacing w:after="0"/>
+        <w:ind w:left="720"/>
+      </w:pPr>
+      <w:r>
+        <w:t>sum_result = reduce(lambda x, y: x + y, numbers)</w:t>
+      </w:r>
+    </w:p>
+    <w:p>
+      <w:pPr>
+        <w:spacing w:after="0"/>
+        <w:ind w:left="720"/>
+      </w:pPr>
+      <w:r>
+        <w:t>print(sum_result)  # Output: 15</w:t>
+      </w:r>
+    </w:p>
+    <w:p/>
+    <w:p>
+      <w:pPr>
+        <w:pStyle w:val="Heading1"/>
+      </w:pPr>
+      <w:r>
+        <w:t>Closures</w:t>
+      </w:r>
+    </w:p>
+    <w:p>
+      <w:r>
+        <w:t>Closures are functions that remember and retain the values of variables even if the context in which they were created no longer exists.</w:t>
+      </w:r>
+    </w:p>
+    <w:p>
+      <w:r>
+        <w:t>Closures can be created using nested functions.</w:t>
+      </w:r>
+    </w:p>
+    <w:p>
+      <w:pPr>
+        <w:spacing w:after="0"/>
+        <w:ind w:left="720"/>
+      </w:pPr>
+      <w:r>
+        <w:t># Creating closures</w:t>
+      </w:r>
+    </w:p>
+    <w:p>
+      <w:pPr>
+        <w:spacing w:after="0"/>
+        <w:ind w:left="720"/>
+      </w:pPr>
+      <w:r>
+        <w:t>def outer(par):</w:t>
+      </w:r>
+    </w:p>
+    <w:p>
+      <w:pPr>
+        <w:spacing w:after="0"/>
+        <w:ind w:left="720"/>
+      </w:pPr>
+      <w:r>
+        <w:t xml:space="preserve">    loc = par</w:t>
+      </w:r>
+    </w:p>
+    <w:p>
+      <w:pPr>
+        <w:spacing w:after="0"/>
+        <w:ind w:left="720"/>
+      </w:pPr>
+      <w:r>
+        <w:t xml:space="preserve">    def inner():</w:t>
+      </w:r>
+    </w:p>
+    <w:p>
+      <w:pPr>
+        <w:spacing w:after="0"/>
+        <w:ind w:left="720"/>
+      </w:pPr>
+      <w:r>
+        <w:t xml:space="preserve">        return loc</w:t>
+      </w:r>
+    </w:p>
+    <w:p>
+      <w:pPr>
+        <w:spacing w:after="0"/>
+        <w:ind w:left="720"/>
+      </w:pPr>
+      <w:r>
+        <w:t xml:space="preserve">    return inner</w:t>
+      </w:r>
+    </w:p>
+    <w:p>
+      <w:pPr>
+        <w:spacing w:after="0"/>
+        <w:ind w:left="720"/>
+      </w:pPr>
+    </w:p>
+    <w:p>
+      <w:pPr>
+        <w:spacing w:after="0"/>
+        <w:ind w:left="720"/>
+      </w:pPr>
+      <w:r>
+        <w:t>var = 1</w:t>
+      </w:r>
+    </w:p>
+    <w:p>
+      <w:pPr>
+        <w:spacing w:after="0"/>
+        <w:ind w:left="720"/>
+      </w:pPr>
+      <w:r>
+        <w:t>fun = outer(var)</w:t>
+      </w:r>
+    </w:p>
+    <w:p>
+      <w:pPr>
+        <w:spacing w:after="0"/>
+        <w:ind w:left="720"/>
+      </w:pPr>
+      <w:r>
+        <w:t>print(fun())  # Output: 1</w:t>
+      </w:r>
+    </w:p>
+    <w:p>
+      <w:pPr>
+        <w:pStyle w:val="Heading1"/>
+      </w:pPr>
+      <w:r>
         <w:lastRenderedPageBreak/>
-        <w:t>Lambdas can be used as the function argument for map().</w:t>
-      </w:r>
-    </w:p>
-    <w:p/>
-    <w:p>
-      <w:pPr>
-        <w:spacing w:after="0"/>
-      </w:pPr>
-      <w:r>
-        <w:t># Using lambdas with map()</w:t>
-      </w:r>
-    </w:p>
-    <w:p>
-      <w:pPr>
-        <w:spacing w:after="0"/>
-      </w:pPr>
-      <w:r>
-        <w:t>list_1 = [0, 1, 2, 3, 4]</w:t>
-      </w:r>
-    </w:p>
-    <w:p>
-      <w:pPr>
-        <w:spacing w:after="0"/>
-      </w:pPr>
-      <w:r>
-        <w:t>list_2 = list(map(lambda x: 2 ** x, list_1))</w:t>
-      </w:r>
-    </w:p>
-    <w:p>
-      <w:pPr>
-        <w:spacing w:after="0"/>
-      </w:pPr>
-      <w:r>
-        <w:t>print(list_2)  # Output: [1, 2, 4, 8, 16]</w:t>
-      </w:r>
-    </w:p>
-    <w:p>
-      <w:pPr>
-        <w:spacing w:after="0"/>
-      </w:pPr>
-    </w:p>
-    <w:p>
-      <w:pPr>
-        <w:pStyle w:val="Heading2"/>
-      </w:pPr>
-      <w:r>
-        <w:t>Lambdas and the filter() function</w:t>
-      </w:r>
-    </w:p>
-    <w:p>
-      <w:pPr>
-        <w:spacing w:after="0"/>
-      </w:pPr>
-      <w:r>
-        <w:t>The filter() function filters elements from a list based on a given condition and returns an iterator.</w:t>
-      </w:r>
-    </w:p>
-    <w:p>
-      <w:pPr>
-        <w:spacing w:after="0"/>
-      </w:pPr>
-      <w:r>
-        <w:t>Lambdas can be used as the condition for filtering in filter().</w:t>
-      </w:r>
-    </w:p>
-    <w:p>
-      <w:pPr>
-        <w:spacing w:after="0"/>
-        <w:ind w:left="720"/>
-      </w:pPr>
-      <w:r>
-        <w:t># Using lambdas with filter()</w:t>
-      </w:r>
-    </w:p>
-    <w:p>
-      <w:pPr>
-        <w:spacing w:after="0"/>
-        <w:ind w:left="720"/>
-      </w:pPr>
-      <w:r>
-        <w:t>numbers = [1, 2, 3, 4, 5, 6, 7, 8, 9, 10]</w:t>
-      </w:r>
-    </w:p>
-    <w:p>
-      <w:pPr>
-        <w:spacing w:after="0"/>
-        <w:ind w:left="720"/>
-      </w:pPr>
-      <w:r>
-        <w:t>even_numbers = list(filter(lambda x: x % 2 == 0, numbers))</w:t>
-      </w:r>
-    </w:p>
-    <w:p>
-      <w:pPr>
-        <w:spacing w:after="0"/>
-        <w:ind w:left="720"/>
-      </w:pPr>
-    </w:p>
-    <w:p>
-      <w:pPr>
-        <w:spacing w:after="0"/>
-        <w:ind w:left="720"/>
-      </w:pPr>
-      <w:r>
-        <w:t>print(even_numbers)  # Output: [2, 4, 6, 8, 10]</w:t>
-      </w:r>
-    </w:p>
-    <w:p>
-      <w:pPr>
-        <w:spacing w:after="0"/>
-      </w:pPr>
-    </w:p>
-    <w:p>
-      <w:pPr>
-        <w:pStyle w:val="Heading1"/>
-      </w:pPr>
-      <w:r>
-        <w:t>Closures</w:t>
-      </w:r>
-    </w:p>
-    <w:p>
-      <w:r>
-        <w:t>Closures are functions that remember and retain the values of variables even if the context in which they were created no longer exists.</w:t>
-      </w:r>
-    </w:p>
-    <w:p>
-      <w:r>
-        <w:t>Closures can be created using nested functions.</w:t>
-      </w:r>
-    </w:p>
-    <w:p>
-      <w:pPr>
-        <w:spacing w:after="0"/>
-        <w:ind w:left="720"/>
-      </w:pPr>
-      <w:r>
-        <w:t># Creating closures</w:t>
-      </w:r>
-    </w:p>
-    <w:p>
-      <w:pPr>
-        <w:spacing w:after="0"/>
-        <w:ind w:left="720"/>
-      </w:pPr>
-      <w:r>
-        <w:t>def outer(par):</w:t>
-      </w:r>
-    </w:p>
-    <w:p>
-      <w:pPr>
-        <w:spacing w:after="0"/>
-        <w:ind w:left="720"/>
-      </w:pPr>
-      <w:r>
-        <w:t xml:space="preserve">    loc = par</w:t>
-      </w:r>
-    </w:p>
-    <w:p>
-      <w:pPr>
-        <w:spacing w:after="0"/>
-        <w:ind w:left="720"/>
-      </w:pPr>
-      <w:r>
-        <w:t xml:space="preserve">    def inner():</w:t>
-      </w:r>
-    </w:p>
-    <w:p>
-      <w:pPr>
-        <w:spacing w:after="0"/>
-        <w:ind w:left="720"/>
-      </w:pPr>
-      <w:r>
-        <w:t xml:space="preserve">        return loc</w:t>
-      </w:r>
-    </w:p>
-    <w:p>
-      <w:pPr>
-        <w:spacing w:after="0"/>
-        <w:ind w:left="720"/>
-      </w:pPr>
-      <w:r>
-        <w:t xml:space="preserve">    return inner</w:t>
-      </w:r>
-    </w:p>
-    <w:p>
-      <w:pPr>
-        <w:spacing w:after="0"/>
-        <w:ind w:left="720"/>
-      </w:pPr>
-    </w:p>
-    <w:p>
-      <w:pPr>
-        <w:spacing w:after="0"/>
-        <w:ind w:left="720"/>
-      </w:pPr>
-      <w:r>
-        <w:t>var = 1</w:t>
-      </w:r>
-    </w:p>
-    <w:p>
-      <w:pPr>
-        <w:spacing w:after="0"/>
-        <w:ind w:left="720"/>
-      </w:pPr>
-      <w:r>
-        <w:t>fun = outer(var)</w:t>
-      </w:r>
-    </w:p>
-    <w:p>
-      <w:pPr>
-        <w:spacing w:after="0"/>
-        <w:ind w:left="720"/>
-      </w:pPr>
-      <w:r>
-        <w:t>print(fun())  # Output: 1</w:t>
-      </w:r>
-    </w:p>
-    <w:p>
-      <w:pPr>
-        <w:pStyle w:val="Heading1"/>
-      </w:pPr>
-      <w:r>
         <w:t>Files</w:t>
       </w:r>
     </w:p>
@@ -17362,7 +17434,6 @@
         <w:ind w:left="720"/>
       </w:pPr>
       <w:r>
-        <w:lastRenderedPageBreak/>
         <w:t xml:space="preserve">    content = file.read()</w:t>
       </w:r>
     </w:p>
@@ -17671,6 +17742,7 @@
         <w:ind w:left="360"/>
       </w:pPr>
       <w:r>
+        <w:lastRenderedPageBreak/>
         <w:t>For example:</w:t>
       </w:r>
     </w:p>
@@ -17791,7 +17863,6 @@
         <w:pStyle w:val="Heading2"/>
       </w:pPr>
       <w:r>
-        <w:lastRenderedPageBreak/>
         <w:t>Diagnosing stream problems</w:t>
       </w:r>
     </w:p>
@@ -17869,10 +17940,7 @@
     </w:p>
     <w:p>
       <w:r>
-        <w:t>To read a file’s contents, the follow</w:t>
-      </w:r>
-      <w:r>
-        <w:t>ing stream methods can be used:</w:t>
+        <w:t>To read a file’s contents, the following stream methods can be used:</w:t>
       </w:r>
     </w:p>
     <w:p>
@@ -18052,6 +18120,7 @@
         </w:numPr>
       </w:pPr>
       <w:r>
+        <w:lastRenderedPageBreak/>
         <w:t>write(string) – writes a string to a text file;</w:t>
       </w:r>
     </w:p>
@@ -18142,7 +18211,6 @@
         <w:ind w:left="720"/>
       </w:pPr>
       <w:r>
-        <w:lastRenderedPageBreak/>
         <w:t xml:space="preserve">    print("Error:", e)</w:t>
       </w:r>
     </w:p>
@@ -18380,6 +18448,7 @@
     </w:p>
     <w:p>
       <w:r>
+        <w:lastRenderedPageBreak/>
         <w:t>The uname function returns an object that contains information about the current operating system. The object has the following attributes:</w:t>
       </w:r>
     </w:p>
@@ -18487,18 +18556,220 @@
         <w:spacing w:after="0"/>
       </w:pPr>
       <w:r>
+        <w:t>java (you'll get this name if your code is written in something like Jython)</w:t>
+      </w:r>
+    </w:p>
+    <w:p>
+      <w:pPr>
+        <w:ind w:left="720"/>
+      </w:pPr>
+    </w:p>
+    <w:p>
+      <w:r>
+        <w:t>Examples:</w:t>
+      </w:r>
+    </w:p>
+    <w:p>
+      <w:pPr>
+        <w:spacing w:after="0"/>
+        <w:ind w:left="720"/>
+      </w:pPr>
+      <w:r>
+        <w:t>import os</w:t>
+      </w:r>
+    </w:p>
+    <w:p>
+      <w:pPr>
+        <w:spacing w:after="0"/>
+        <w:ind w:firstLine="720"/>
+      </w:pPr>
+      <w:r>
+        <w:t>print(os.uname())</w:t>
+      </w:r>
+    </w:p>
+    <w:p>
+      <w:pPr>
+        <w:spacing w:after="0"/>
+        <w:ind w:firstLine="720"/>
+      </w:pPr>
+      <w:r>
+        <w:t>print(os.name)</w:t>
+      </w:r>
+      <w:r>
+        <w:t xml:space="preserve"> #For OS Name</w:t>
+      </w:r>
+    </w:p>
+    <w:p>
+      <w:pPr>
+        <w:spacing w:after="0"/>
+        <w:ind w:firstLine="720"/>
+      </w:pPr>
+      <w:r>
+        <w:t>os.mkdir('my_first_directory')</w:t>
+      </w:r>
+      <w:r>
+        <w:t xml:space="preserve"> #Make directory</w:t>
+      </w:r>
+    </w:p>
+    <w:p>
+      <w:pPr>
+        <w:spacing w:after="0"/>
+        <w:ind w:firstLine="720"/>
+      </w:pPr>
+      <w:r>
+        <w:t>print(os.listdir())</w:t>
+      </w:r>
+      <w:r>
+        <w:t xml:space="preserve">  #Lists files and directories in current path</w:t>
+      </w:r>
+    </w:p>
+    <w:p>
+      <w:pPr>
+        <w:spacing w:after="0"/>
+      </w:pPr>
+      <w:r>
+        <w:tab/>
+      </w:r>
+      <w:r>
+        <w:t>os.makedirs('my_first_directory/my_second_directory')</w:t>
+      </w:r>
+      <w:r>
+        <w:t xml:space="preserve"> #Make recursive dirs.</w:t>
+      </w:r>
+    </w:p>
+    <w:p>
+      <w:pPr>
+        <w:spacing w:after="0"/>
+      </w:pPr>
+      <w:r>
+        <w:tab/>
+      </w:r>
+      <w:r>
+        <w:t>os.chdir('my_first_directory')</w:t>
+      </w:r>
+      <w:r>
+        <w:t xml:space="preserve"> #Change directory</w:t>
+      </w:r>
+    </w:p>
+    <w:p>
+      <w:pPr>
+        <w:spacing w:after="0"/>
+      </w:pPr>
+      <w:r>
+        <w:tab/>
+      </w:r>
+      <w:r>
+        <w:t>print(os.getcwd())</w:t>
+      </w:r>
+      <w:r>
+        <w:t>#Get current working directory</w:t>
+      </w:r>
+    </w:p>
+    <w:p>
+      <w:pPr>
+        <w:spacing w:after="0"/>
+        <w:ind w:firstLine="720"/>
+      </w:pPr>
+      <w:r>
+        <w:t>os.rmdir('my_first_directory')</w:t>
+      </w:r>
+      <w:r>
+        <w:t>#Remove dir</w:t>
+      </w:r>
+    </w:p>
+    <w:p>
+      <w:pPr>
+        <w:spacing w:after="0"/>
+        <w:ind w:firstLine="720"/>
+      </w:pPr>
+      <w:r>
+        <w:t>os.removedirs('my_first_directory/my_second_directory')</w:t>
+      </w:r>
+    </w:p>
+    <w:p>
+      <w:pPr>
+        <w:spacing w:after="0"/>
+        <w:ind w:left="720" w:firstLine="720"/>
+      </w:pPr>
+    </w:p>
+    <w:p>
+      <w:r>
+        <w:t>The system function in the os module executes a command passed as a string and returns the result depending on the system</w:t>
+      </w:r>
+    </w:p>
+    <w:p>
+      <w:pPr>
+        <w:ind w:firstLine="720"/>
+      </w:pPr>
+      <w:r>
+        <w:t>result = os.system('mkdir my_first_directory')</w:t>
+      </w:r>
+    </w:p>
+    <w:p/>
+    <w:p>
+      <w:pPr>
+        <w:pStyle w:val="Heading1"/>
+      </w:pPr>
+      <w:r>
+        <w:t>DateTime</w:t>
+      </w:r>
+    </w:p>
+    <w:p>
+      <w:r>
+        <w:t>The datetime module in Python provides classes for working with dates and times.</w:t>
+      </w:r>
+    </w:p>
+    <w:p>
+      <w:r>
+        <w:t>Date and time are widely used in various applications, such as event logging, tracking changes in the database, data validation, and storing important information.</w:t>
+      </w:r>
+    </w:p>
+    <w:p>
+      <w:pPr>
+        <w:pStyle w:val="Heading2"/>
+      </w:pPr>
+      <w:r>
+        <w:t>Date Class</w:t>
+      </w:r>
+    </w:p>
+    <w:p>
+      <w:r>
+        <w:t>The date class represents a date consisting of the year, month, and day. It has attributes like year, month, and day, which are read-only.</w:t>
+      </w:r>
+    </w:p>
+    <w:p>
+      <w:r>
+        <w:t>The date class provides methods like today() to get the current local date and fromtimestamp() to create a date object from a timestamp.</w:t>
+      </w:r>
+    </w:p>
+    <w:p>
+      <w:r>
+        <w:t>The fromisoformat() method can be used to create a date object from a string in the ISO 8601 format.</w:t>
+      </w:r>
+    </w:p>
+    <w:p>
+      <w:r>
         <w:lastRenderedPageBreak/>
-        <w:t>java (you'll get this name if your code is written in something like Jython)</w:t>
-      </w:r>
-    </w:p>
-    <w:p>
-      <w:pPr>
+        <w:t>The replace() method allows replacing specific components of a date object, such as the year, month, or day.</w:t>
+      </w:r>
+    </w:p>
+    <w:p>
+      <w:r>
+        <w:t>The weekday() method returns the day of the week as an integer (0 for Monday, 6 for Sunday), while the isoweekday() method follows the ISO 8601 specification (1 for Monday, 7 for Sunday).</w:t>
+      </w:r>
+    </w:p>
+    <w:p>
+      <w:r>
+        <w:t>Examples:</w:t>
+      </w:r>
+    </w:p>
+    <w:p>
+      <w:pPr>
+        <w:spacing w:after="0"/>
         <w:ind w:left="720"/>
       </w:pPr>
-    </w:p>
-    <w:p>
-      <w:r>
-        <w:t>Examples:</w:t>
+      <w:r>
+        <w:t>from datetime import date</w:t>
       </w:r>
     </w:p>
     <w:p>
@@ -18507,192 +18778,38 @@
         <w:ind w:left="720"/>
       </w:pPr>
       <w:r>
-        <w:t>import os</w:t>
-      </w:r>
-    </w:p>
-    <w:p>
-      <w:pPr>
-        <w:spacing w:after="0"/>
-        <w:ind w:firstLine="720"/>
-      </w:pPr>
-      <w:r>
-        <w:t>print(os.uname())</w:t>
-      </w:r>
-    </w:p>
-    <w:p>
-      <w:pPr>
-        <w:spacing w:after="0"/>
-        <w:ind w:firstLine="720"/>
-      </w:pPr>
-      <w:r>
-        <w:t>print(os.name)</w:t>
-      </w:r>
-      <w:r>
-        <w:t xml:space="preserve"> #For OS Name</w:t>
-      </w:r>
-    </w:p>
-    <w:p>
-      <w:pPr>
-        <w:spacing w:after="0"/>
-        <w:ind w:firstLine="720"/>
-      </w:pPr>
-      <w:r>
-        <w:t>os.mkdir('my_first_directory')</w:t>
-      </w:r>
-      <w:r>
-        <w:t xml:space="preserve"> #Make directory</w:t>
-      </w:r>
-    </w:p>
-    <w:p>
-      <w:pPr>
-        <w:spacing w:after="0"/>
-        <w:ind w:firstLine="720"/>
-      </w:pPr>
-      <w:r>
-        <w:t>print(os.listdir())</w:t>
-      </w:r>
-      <w:r>
-        <w:t xml:space="preserve">  #Lists files and directories in current path</w:t>
-      </w:r>
-    </w:p>
-    <w:p>
-      <w:pPr>
-        <w:spacing w:after="0"/>
-      </w:pPr>
+        <w:t>my_date = date(2020, 9, 29)</w:t>
+      </w:r>
+    </w:p>
+    <w:p>
+      <w:pPr>
+        <w:spacing w:after="0"/>
+        <w:ind w:left="720"/>
+      </w:pPr>
+      <w:r>
+        <w:t>print("Year:", my_date.year) # Year: 2020</w:t>
+      </w:r>
+    </w:p>
+    <w:p>
+      <w:pPr>
+        <w:spacing w:after="0"/>
+        <w:ind w:left="720"/>
+      </w:pPr>
+      <w:r>
+        <w:t>print("Month:", my_date.month) # Month: 9</w:t>
+      </w:r>
+    </w:p>
+    <w:p>
+      <w:pPr>
+        <w:spacing w:after="0"/>
+        <w:ind w:left="720"/>
+      </w:pPr>
+      <w:r>
+        <w:t>print("Day:", my_date.day) # Day: 29</w:t>
+      </w:r>
       <w:r>
         <w:tab/>
       </w:r>
-      <w:r>
-        <w:t>os.makedirs('my_first_directory/my_second_directory')</w:t>
-      </w:r>
-      <w:r>
-        <w:t xml:space="preserve"> #Make recursive dirs.</w:t>
-      </w:r>
-    </w:p>
-    <w:p>
-      <w:pPr>
-        <w:spacing w:after="0"/>
-      </w:pPr>
-      <w:r>
-        <w:tab/>
-      </w:r>
-      <w:r>
-        <w:t>os.chdir('my_first_directory')</w:t>
-      </w:r>
-      <w:r>
-        <w:t xml:space="preserve"> #Change directory</w:t>
-      </w:r>
-    </w:p>
-    <w:p>
-      <w:pPr>
-        <w:spacing w:after="0"/>
-      </w:pPr>
-      <w:r>
-        <w:tab/>
-      </w:r>
-      <w:r>
-        <w:t>print(os.getcwd())</w:t>
-      </w:r>
-      <w:r>
-        <w:t>#Get current working directory</w:t>
-      </w:r>
-    </w:p>
-    <w:p>
-      <w:pPr>
-        <w:spacing w:after="0"/>
-        <w:ind w:firstLine="720"/>
-      </w:pPr>
-      <w:r>
-        <w:t>os.rmdir('my_first_directory')</w:t>
-      </w:r>
-      <w:r>
-        <w:t>#Remove dir</w:t>
-      </w:r>
-    </w:p>
-    <w:p>
-      <w:pPr>
-        <w:spacing w:after="0"/>
-        <w:ind w:firstLine="720"/>
-      </w:pPr>
-      <w:r>
-        <w:t>os.removedirs('my_first_directory/my_second_directory')</w:t>
-      </w:r>
-    </w:p>
-    <w:p>
-      <w:pPr>
-        <w:spacing w:after="0"/>
-        <w:ind w:left="720" w:firstLine="720"/>
-      </w:pPr>
-    </w:p>
-    <w:p>
-      <w:r>
-        <w:t>The system function in the os module executes a command passed as a string and returns the result depending on the system</w:t>
-      </w:r>
-    </w:p>
-    <w:p>
-      <w:pPr>
-        <w:ind w:firstLine="720"/>
-      </w:pPr>
-      <w:r>
-        <w:t>result = os.system('mkdir my_first_directory')</w:t>
-      </w:r>
-    </w:p>
-    <w:p/>
-    <w:p>
-      <w:pPr>
-        <w:pStyle w:val="Heading1"/>
-      </w:pPr>
-      <w:r>
-        <w:t>DateTime</w:t>
-      </w:r>
-    </w:p>
-    <w:p>
-      <w:r>
-        <w:t>The datetime module in Python provides classes for working with dates and times.</w:t>
-      </w:r>
-    </w:p>
-    <w:p>
-      <w:r>
-        <w:t>Date and time are widely used in various applications, such as event logging, tracking changes in the database, data validation, and storing important information.</w:t>
-      </w:r>
-    </w:p>
-    <w:p>
-      <w:pPr>
-        <w:pStyle w:val="Heading2"/>
-      </w:pPr>
-      <w:r>
-        <w:t>Date Class</w:t>
-      </w:r>
-    </w:p>
-    <w:p>
-      <w:r>
-        <w:t>The date class represents a date consisting of the year, month, and day. It has attributes like year, month, and day, which are read-only.</w:t>
-      </w:r>
-    </w:p>
-    <w:p>
-      <w:r>
-        <w:t>The date class provides methods like today() to get the current local date and fromtimestamp() to create a date object from a timestamp.</w:t>
-      </w:r>
-    </w:p>
-    <w:p>
-      <w:r>
-        <w:t>The fromisoformat() method can be used to create a date object from a string in the ISO 8601 format.</w:t>
-      </w:r>
-    </w:p>
-    <w:p>
-      <w:r>
-        <w:t>The replace() method allows replacing specific components of a date object, such as the year, month, or day.</w:t>
-      </w:r>
-    </w:p>
-    <w:p>
-      <w:r>
-        <w:t>The weekday() method returns the day of the week as an integer (0 for Monday, 6 for Sunday), while the isoweekday() method follows the ISO 8601 specification (1 for Monday, 7 for Sunday).</w:t>
-      </w:r>
-    </w:p>
-    <w:p>
-      <w:r>
-        <w:t>Examples:</w:t>
-      </w:r>
     </w:p>
     <w:p>
       <w:pPr>
@@ -18700,7 +18817,7 @@
         <w:ind w:left="720"/>
       </w:pPr>
       <w:r>
-        <w:t>from datetime import date</w:t>
+        <w:t>print("Today:", date.today()) # Displays: Today: 2020-09-29</w:t>
       </w:r>
     </w:p>
     <w:p>
@@ -18709,55 +18826,6 @@
         <w:ind w:left="720"/>
       </w:pPr>
       <w:r>
-        <w:t>my_date = date(2020, 9, 29)</w:t>
-      </w:r>
-    </w:p>
-    <w:p>
-      <w:pPr>
-        <w:spacing w:after="0"/>
-        <w:ind w:left="720"/>
-      </w:pPr>
-      <w:r>
-        <w:t>print("Year:", my_date.year) # Year: 2020</w:t>
-      </w:r>
-    </w:p>
-    <w:p>
-      <w:pPr>
-        <w:spacing w:after="0"/>
-        <w:ind w:left="720"/>
-      </w:pPr>
-      <w:r>
-        <w:t>print("Month:", my_date.month) # Month: 9</w:t>
-      </w:r>
-    </w:p>
-    <w:p>
-      <w:pPr>
-        <w:spacing w:after="0"/>
-        <w:ind w:left="720"/>
-      </w:pPr>
-      <w:r>
-        <w:t>print("Day:", my_date.day) # Day: 29</w:t>
-      </w:r>
-      <w:r>
-        <w:tab/>
-      </w:r>
-    </w:p>
-    <w:p>
-      <w:pPr>
-        <w:spacing w:after="0"/>
-        <w:ind w:left="720"/>
-      </w:pPr>
-      <w:r>
-        <w:t>print("Today:", date.today()) # Displays: Today: 2020-09-29</w:t>
-      </w:r>
-    </w:p>
-    <w:p>
-      <w:pPr>
-        <w:spacing w:after="0"/>
-        <w:ind w:left="720"/>
-      </w:pPr>
-      <w:r>
-        <w:lastRenderedPageBreak/>
         <w:t>date_iso = date.fromisoformat('2023-07-07')</w:t>
       </w:r>
     </w:p>
@@ -18963,6 +19031,7 @@
         <w:spacing w:after="0"/>
       </w:pPr>
       <w:r>
+        <w:lastRenderedPageBreak/>
         <w:t>Examples:</w:t>
       </w:r>
     </w:p>
@@ -19077,11 +19146,7 @@
         <w:ind w:left="720"/>
       </w:pPr>
       <w:r>
-        <w:lastRenderedPageBreak/>
-        <w:t>utc_time = time.gmtime()</w:t>
-      </w:r>
-      <w:r>
-        <w:t xml:space="preserve"> # Get UTC time</w:t>
+        <w:t>utc_time = time.gmtime() # Get UTC time</w:t>
       </w:r>
     </w:p>
     <w:p>
@@ -19348,8 +19413,6 @@
       </w:pPr>
       <w:r>
         <w:tab/>
-      </w:r>
-      <w:r>
         <w:t>now = datetime.now()</w:t>
       </w:r>
     </w:p>
@@ -19437,7 +19500,6 @@
         <w:ind w:left="720"/>
       </w:pPr>
       <w:r>
-        <w:lastRenderedPageBreak/>
         <w:t>delta2 = timedelta(weeks=4, days=2, hours=4)</w:t>
       </w:r>
     </w:p>
@@ -19646,6 +19708,7 @@
     </w:p>
     <w:p>
       <w:r>
+        <w:lastRenderedPageBreak/>
         <w:t>Note: You can also use the prmonth function, which has the same parameters as the month function, but doesn't require the use of the print function to display the calendar.</w:t>
       </w:r>
       <w:r>
@@ -19854,13 +19917,7 @@
     </w:p>
     <w:p>
       <w:r>
-        <w:t xml:space="preserve">9. </w:t>
-      </w:r>
-      <w:r>
-        <w:t xml:space="preserve">In addition to functions, the calendar module provides several </w:t>
-      </w:r>
-      <w:r>
-        <w:t>classes for creating calendars:</w:t>
+        <w:t>9. In addition to functions, the calendar module provides several classes for creating calendars:</w:t>
       </w:r>
     </w:p>
     <w:p>
@@ -19985,10 +20042,7 @@
     </w:p>
     <w:p>
       <w:r>
-        <w:t>There are four other similar methods in the Calendar clas</w:t>
-      </w:r>
-      <w:r>
-        <w:t>s that differ in data returned:</w:t>
+        <w:t>There are four other similar methods in the Calendar class that differ in data returned:</w:t>
       </w:r>
     </w:p>
     <w:p>
@@ -20012,7 +20066,6 @@
         </w:numPr>
       </w:pPr>
       <w:r>
-        <w:lastRenderedPageBreak/>
         <w:t>itermonthdates3 – returns days in the form of tuples consisting of a year, a month, and a day of the month numbers. This method has been available since Python version 3.7;</w:t>
       </w:r>
     </w:p>
@@ -27914,6 +27967,7 @@
   <w:style w:type="character" w:default="1" w:styleId="DefaultParagraphFont">
     <w:name w:val="Default Paragraph Font"/>
     <w:uiPriority w:val="1"/>
+    <w:semiHidden/>
     <w:unhideWhenUsed/>
   </w:style>
   <w:style w:type="table" w:default="1" w:styleId="TableNormal">

</xml_diff>